<commit_message>
Some updates after restoring run host
</commit_message>
<xml_diff>
--- a/26 - R710 Proxmox run host - add GUI, vscode extensions and other apps.docx
+++ b/26 - R710 Proxmox run host - add GUI, vscode extensions and other apps.docx
@@ -2143,6 +2143,50 @@
         </w:rPr>
         <w:t>-extensions</w:t>
       </w:r>
+      <w:r>
+        <w:rPr>
+          <w:b/>
+        </w:rPr>
+        <w:br/>
+      </w:r>
+    </w:p>
+    <w:p>
+      <w:pPr>
+        <w:pStyle w:val="ListParagraph"/>
+        <w:numPr>
+          <w:ilvl w:val="0"/>
+          <w:numId w:val="17"/>
+        </w:numPr>
+      </w:pPr>
+      <w:r>
+        <w:t>Just as a note, t</w:t>
+      </w:r>
+      <w:r>
+        <w:t>he above list might have been created with:</w:t>
+      </w:r>
+      <w:r>
+        <w:br/>
+      </w:r>
+      <w:r>
+        <w:rPr>
+          <w:b/>
+        </w:rPr>
+        <w:t xml:space="preserve">code --list-extensions | </w:t>
+      </w:r>
+      <w:proofErr w:type="spellStart"/>
+      <w:r>
+        <w:rPr>
+          <w:b/>
+        </w:rPr>
+        <w:t>xargs</w:t>
+      </w:r>
+      <w:proofErr w:type="spellEnd"/>
+      <w:r>
+        <w:rPr>
+          <w:b/>
+        </w:rPr>
+        <w:t xml:space="preserve"> -L 1 echo code --install-extension</w:t>
+      </w:r>
     </w:p>
     <w:p/>
     <w:p>
@@ -2250,9 +2294,6 @@
     <w:p>
       <w:pPr>
         <w:pStyle w:val="ListParagraph"/>
-        <w:rPr>
-          <w:b/>
-        </w:rPr>
       </w:pPr>
       <w:proofErr w:type="spellStart"/>
       <w:proofErr w:type="gramStart"/>
@@ -2275,31 +2316,146 @@
         <w:rPr>
           <w:b/>
         </w:rPr>
+        <w:t>iotop</w:t>
+      </w:r>
+      <w:proofErr w:type="spellEnd"/>
+      <w:r>
+        <w:rPr>
+          <w:b/>
+        </w:rPr>
+        <w:t xml:space="preserve"> tree </w:t>
+      </w:r>
+      <w:proofErr w:type="spellStart"/>
+      <w:r>
+        <w:rPr>
+          <w:b/>
+        </w:rPr>
+        <w:t>colordiff</w:t>
+      </w:r>
+      <w:proofErr w:type="spellEnd"/>
+      <w:r>
+        <w:rPr>
+          <w:b/>
+        </w:rPr>
+        <w:t xml:space="preserve"> </w:t>
+      </w:r>
+      <w:proofErr w:type="spellStart"/>
+      <w:r>
+        <w:rPr>
+          <w:b/>
+        </w:rPr>
+        <w:t>jsonlint</w:t>
+      </w:r>
+      <w:proofErr w:type="spellEnd"/>
+      <w:r>
+        <w:rPr>
+          <w:b/>
+        </w:rPr>
+        <w:t xml:space="preserve"> </w:t>
+      </w:r>
+      <w:proofErr w:type="spellStart"/>
+      <w:r>
+        <w:rPr>
+          <w:b/>
+        </w:rPr>
+        <w:t>ack</w:t>
+      </w:r>
+      <w:proofErr w:type="spellEnd"/>
+    </w:p>
+    <w:p>
+      <w:pPr>
+        <w:pStyle w:val="ListParagraph"/>
+        <w:rPr>
+          <w:b/>
+        </w:rPr>
+      </w:pPr>
+      <w:proofErr w:type="spellStart"/>
+      <w:proofErr w:type="gramStart"/>
+      <w:r>
+        <w:rPr>
+          <w:b/>
+        </w:rPr>
+        <w:t>sudo</w:t>
+      </w:r>
+      <w:proofErr w:type="spellEnd"/>
+      <w:proofErr w:type="gramEnd"/>
+      <w:r>
+        <w:rPr>
+          <w:b/>
+        </w:rPr>
+        <w:t xml:space="preserve"> apt install </w:t>
+      </w:r>
+      <w:proofErr w:type="spellStart"/>
+      <w:r>
+        <w:rPr>
+          <w:b/>
+        </w:rPr>
+        <w:t>dconf</w:t>
+      </w:r>
+      <w:proofErr w:type="spellEnd"/>
+      <w:r>
+        <w:rPr>
+          <w:b/>
+        </w:rPr>
+        <w:t>-editor</w:t>
+      </w:r>
+    </w:p>
+    <w:p>
+      <w:pPr>
+        <w:pStyle w:val="ListParagraph"/>
+        <w:rPr>
+          <w:b/>
+        </w:rPr>
+      </w:pPr>
+      <w:proofErr w:type="spellStart"/>
+      <w:proofErr w:type="gramStart"/>
+      <w:r>
+        <w:rPr>
+          <w:b/>
+        </w:rPr>
+        <w:lastRenderedPageBreak/>
+        <w:t>sudo</w:t>
+      </w:r>
+      <w:proofErr w:type="spellEnd"/>
+      <w:proofErr w:type="gramEnd"/>
+      <w:r>
+        <w:rPr>
+          <w:b/>
+        </w:rPr>
+        <w:t xml:space="preserve"> apt-get -y install meld</w:t>
+      </w:r>
+      <w:r>
+        <w:rPr>
+          <w:b/>
+        </w:rPr>
+        <w:br/>
+      </w:r>
+      <w:proofErr w:type="spellStart"/>
+      <w:r>
+        <w:rPr>
+          <w:b/>
+        </w:rPr>
+        <w:t>sudo</w:t>
+      </w:r>
+      <w:proofErr w:type="spellEnd"/>
+      <w:r>
+        <w:rPr>
+          <w:b/>
+        </w:rPr>
+        <w:t xml:space="preserve"> apt install </w:t>
+      </w:r>
+      <w:proofErr w:type="spellStart"/>
+      <w:r>
+        <w:rPr>
+          <w:b/>
+        </w:rPr>
         <w:t>konsole</w:t>
       </w:r>
       <w:proofErr w:type="spellEnd"/>
-    </w:p>
-    <w:p>
-      <w:pPr>
-        <w:pStyle w:val="ListParagraph"/>
-      </w:pPr>
-      <w:proofErr w:type="spellStart"/>
-      <w:proofErr w:type="gramStart"/>
-      <w:r>
-        <w:rPr>
-          <w:b/>
-        </w:rPr>
-        <w:t>sudo</w:t>
-      </w:r>
-      <w:proofErr w:type="spellEnd"/>
-      <w:proofErr w:type="gramEnd"/>
-      <w:r>
-        <w:rPr>
-          <w:b/>
-        </w:rPr>
-        <w:t xml:space="preserve"> apt-get install bash-completion –y</w:t>
-      </w:r>
-      <w:r>
+      <w:r>
+        <w:rPr>
+          <w:b/>
+        </w:rPr>
         <w:br/>
       </w:r>
     </w:p>
@@ -2312,7 +2468,7 @@
         </w:numPr>
       </w:pPr>
       <w:r>
-        <w:t xml:space="preserve">In the GUI, open terminal which should now be ‘bash - </w:t>
+        <w:t xml:space="preserve">To make </w:t>
       </w:r>
       <w:proofErr w:type="spellStart"/>
       <w:r>
@@ -2320,15 +2476,63 @@
       </w:r>
       <w:proofErr w:type="spellEnd"/>
       <w:r>
-        <w:t>’ and in its settings set Scrolling/</w:t>
-      </w:r>
-      <w:proofErr w:type="spellStart"/>
-      <w:r>
-        <w:t>Scrollback</w:t>
-      </w:r>
-      <w:proofErr w:type="spellEnd"/>
-      <w:r>
-        <w:t xml:space="preserve"> to be 10000 lines</w:t>
+        <w:t xml:space="preserve"> the default terminal, from within a terminal, do:</w:t>
+      </w:r>
+    </w:p>
+    <w:p>
+      <w:pPr>
+        <w:pStyle w:val="ListParagraph"/>
+      </w:pPr>
+    </w:p>
+    <w:p>
+      <w:pPr>
+        <w:pStyle w:val="ListParagraph"/>
+        <w:rPr>
+          <w:b/>
+        </w:rPr>
+      </w:pPr>
+      <w:proofErr w:type="spellStart"/>
+      <w:proofErr w:type="gramStart"/>
+      <w:r>
+        <w:rPr>
+          <w:b/>
+        </w:rPr>
+        <w:t>sudo</w:t>
+      </w:r>
+      <w:proofErr w:type="spellEnd"/>
+      <w:proofErr w:type="gramEnd"/>
+      <w:r>
+        <w:rPr>
+          <w:b/>
+        </w:rPr>
+        <w:t xml:space="preserve"> update-alternatives --</w:t>
+      </w:r>
+      <w:proofErr w:type="spellStart"/>
+      <w:r>
+        <w:rPr>
+          <w:b/>
+        </w:rPr>
+        <w:t>config</w:t>
+      </w:r>
+      <w:proofErr w:type="spellEnd"/>
+      <w:r>
+        <w:rPr>
+          <w:b/>
+        </w:rPr>
+        <w:t xml:space="preserve"> x-terminal-emulator</w:t>
+      </w:r>
+    </w:p>
+    <w:p>
+      <w:pPr>
+        <w:pStyle w:val="ListParagraph"/>
+      </w:pPr>
+    </w:p>
+    <w:p>
+      <w:pPr>
+        <w:pStyle w:val="ListParagraph"/>
+      </w:pPr>
+      <w:r>
+        <w:t>Select the desired terminal from the list of alternatives.</w:t>
       </w:r>
       <w:r>
         <w:br/>
@@ -2341,1086 +2545,24 @@
           <w:ilvl w:val="0"/>
           <w:numId w:val="18"/>
         </w:numPr>
-        <w:rPr>
-          <w:b/>
-        </w:rPr>
-      </w:pPr>
-      <w:r>
-        <w:lastRenderedPageBreak/>
-        <w:t>Edit ~/.</w:t>
-      </w:r>
-      <w:proofErr w:type="spellStart"/>
-      <w:r>
-        <w:t>bashrc</w:t>
-      </w:r>
-      <w:proofErr w:type="spellEnd"/>
-      <w:r>
-        <w:t xml:space="preserve"> and add</w:t>
-      </w:r>
-      <w:r>
-        <w:t xml:space="preserve"> (at the end)</w:t>
-      </w:r>
-      <w:r>
-        <w:t xml:space="preserve"> any of the following that is not already present from other steps:</w:t>
-      </w:r>
-      <w:r>
-        <w:br/>
-      </w:r>
-      <w:proofErr w:type="spellStart"/>
-      <w:r>
-        <w:rPr>
-          <w:b/>
-        </w:rPr>
-        <w:t>myssh_agent</w:t>
-      </w:r>
-      <w:proofErr w:type="spellEnd"/>
-      <w:r>
-        <w:rPr>
-          <w:b/>
-        </w:rPr>
-        <w:t xml:space="preserve"> () {</w:t>
-      </w:r>
-    </w:p>
-    <w:p>
-      <w:pPr>
-        <w:pStyle w:val="ListParagraph"/>
-        <w:rPr>
-          <w:b/>
-        </w:rPr>
-      </w:pPr>
-      <w:r>
-        <w:rPr>
-          <w:b/>
-        </w:rPr>
-        <w:t xml:space="preserve">        </w:t>
-      </w:r>
-      <w:proofErr w:type="spellStart"/>
-      <w:proofErr w:type="gramStart"/>
-      <w:r>
-        <w:rPr>
-          <w:b/>
-        </w:rPr>
-        <w:t>umask</w:t>
-      </w:r>
-      <w:proofErr w:type="spellEnd"/>
-      <w:proofErr w:type="gramEnd"/>
-      <w:r>
-        <w:rPr>
-          <w:b/>
-        </w:rPr>
-        <w:t xml:space="preserve"> 077</w:t>
-      </w:r>
-    </w:p>
-    <w:p>
-      <w:pPr>
-        <w:pStyle w:val="ListParagraph"/>
-        <w:rPr>
-          <w:b/>
-        </w:rPr>
-      </w:pPr>
-      <w:r>
-        <w:rPr>
-          <w:b/>
-        </w:rPr>
-        <w:t xml:space="preserve">        </w:t>
-      </w:r>
-      <w:proofErr w:type="gramStart"/>
-      <w:r>
-        <w:rPr>
-          <w:b/>
-        </w:rPr>
-        <w:t>local</w:t>
-      </w:r>
-      <w:proofErr w:type="gramEnd"/>
-      <w:r>
-        <w:rPr>
-          <w:b/>
-        </w:rPr>
-        <w:t xml:space="preserve"> f=~/.</w:t>
-      </w:r>
-      <w:proofErr w:type="spellStart"/>
-      <w:r>
-        <w:rPr>
-          <w:b/>
-        </w:rPr>
-        <w:t>ssh</w:t>
-      </w:r>
-      <w:proofErr w:type="spellEnd"/>
-      <w:r>
-        <w:rPr>
-          <w:b/>
-        </w:rPr>
-        <w:t xml:space="preserve">/spy </w:t>
-      </w:r>
-      <w:proofErr w:type="spellStart"/>
-      <w:r>
-        <w:rPr>
-          <w:b/>
-        </w:rPr>
-        <w:t>kee</w:t>
-      </w:r>
-      <w:proofErr w:type="spellEnd"/>
-      <w:r>
-        <w:rPr>
-          <w:b/>
-        </w:rPr>
-        <w:t>=</w:t>
-      </w:r>
-    </w:p>
-    <w:p>
-      <w:pPr>
-        <w:pStyle w:val="ListParagraph"/>
-        <w:rPr>
-          <w:b/>
-        </w:rPr>
-      </w:pPr>
-      <w:r>
-        <w:rPr>
-          <w:b/>
-        </w:rPr>
-        <w:t xml:space="preserve">        </w:t>
-      </w:r>
-      <w:proofErr w:type="gramStart"/>
-      <w:r>
-        <w:rPr>
-          <w:b/>
-        </w:rPr>
-        <w:t>if</w:t>
-      </w:r>
-      <w:proofErr w:type="gramEnd"/>
-      <w:r>
-        <w:rPr>
-          <w:b/>
-        </w:rPr>
-        <w:t xml:space="preserve"> [[ ! -f $</w:t>
-      </w:r>
-      <w:proofErr w:type="gramStart"/>
-      <w:r>
-        <w:rPr>
-          <w:b/>
-        </w:rPr>
-        <w:t>f ]</w:t>
-      </w:r>
-      <w:proofErr w:type="gramEnd"/>
-      <w:r>
-        <w:rPr>
-          <w:b/>
-        </w:rPr>
-        <w:t>]; then</w:t>
-      </w:r>
-    </w:p>
-    <w:p>
-      <w:pPr>
-        <w:pStyle w:val="ListParagraph"/>
-        <w:rPr>
-          <w:b/>
-        </w:rPr>
-      </w:pPr>
-      <w:r>
-        <w:rPr>
-          <w:b/>
-        </w:rPr>
-        <w:t xml:space="preserve">                </w:t>
-      </w:r>
-      <w:proofErr w:type="spellStart"/>
-      <w:proofErr w:type="gramStart"/>
-      <w:r>
-        <w:rPr>
-          <w:b/>
-        </w:rPr>
-        <w:t>ssh</w:t>
-      </w:r>
-      <w:proofErr w:type="spellEnd"/>
-      <w:r>
-        <w:rPr>
-          <w:b/>
-        </w:rPr>
-        <w:t>-agent</w:t>
-      </w:r>
-      <w:proofErr w:type="gramEnd"/>
-      <w:r>
-        <w:rPr>
-          <w:b/>
-        </w:rPr>
-        <w:t xml:space="preserve"> -s | grep --</w:t>
-      </w:r>
-      <w:proofErr w:type="spellStart"/>
-      <w:r>
-        <w:rPr>
-          <w:b/>
-        </w:rPr>
-        <w:t>color</w:t>
-      </w:r>
-      <w:proofErr w:type="spellEnd"/>
-      <w:r>
-        <w:rPr>
-          <w:b/>
-        </w:rPr>
-        <w:t xml:space="preserve"> -v '^echo' &gt; $f</w:t>
-      </w:r>
-    </w:p>
-    <w:p>
-      <w:pPr>
-        <w:pStyle w:val="ListParagraph"/>
-        <w:rPr>
-          <w:b/>
-        </w:rPr>
-      </w:pPr>
-      <w:r>
-        <w:rPr>
-          <w:b/>
-        </w:rPr>
-        <w:t xml:space="preserve">        </w:t>
-      </w:r>
-      <w:proofErr w:type="gramStart"/>
-      <w:r>
-        <w:rPr>
-          <w:b/>
-        </w:rPr>
-        <w:t>fi</w:t>
-      </w:r>
-      <w:proofErr w:type="gramEnd"/>
-    </w:p>
-    <w:p>
-      <w:pPr>
-        <w:pStyle w:val="ListParagraph"/>
-        <w:rPr>
-          <w:b/>
-        </w:rPr>
-      </w:pPr>
-      <w:r>
-        <w:rPr>
-          <w:b/>
-        </w:rPr>
-        <w:t xml:space="preserve">        . $f</w:t>
-      </w:r>
-    </w:p>
-    <w:p>
-      <w:pPr>
-        <w:pStyle w:val="ListParagraph"/>
-        <w:rPr>
-          <w:b/>
-        </w:rPr>
-      </w:pPr>
-      <w:r>
-        <w:rPr>
-          <w:b/>
-        </w:rPr>
-        <w:t xml:space="preserve">        </w:t>
-      </w:r>
-      <w:proofErr w:type="gramStart"/>
-      <w:r>
-        <w:rPr>
-          <w:b/>
-        </w:rPr>
-        <w:t>if</w:t>
-      </w:r>
-      <w:proofErr w:type="gramEnd"/>
-      <w:r>
-        <w:rPr>
-          <w:b/>
-        </w:rPr>
-        <w:t xml:space="preserve"> [[ -z $SSH_AGENT_PID || -z "$(</w:t>
-      </w:r>
-      <w:proofErr w:type="spellStart"/>
-      <w:r>
-        <w:rPr>
-          <w:b/>
-        </w:rPr>
-        <w:t>ps</w:t>
-      </w:r>
-      <w:proofErr w:type="spellEnd"/>
-      <w:r>
-        <w:rPr>
-          <w:b/>
-        </w:rPr>
-        <w:t xml:space="preserve"> -p $SSH_AGENT_PID | grep </w:t>
-      </w:r>
-      <w:proofErr w:type="spellStart"/>
-      <w:r>
-        <w:rPr>
-          <w:b/>
-        </w:rPr>
-        <w:t>ssh</w:t>
-      </w:r>
-      <w:proofErr w:type="spellEnd"/>
-      <w:r>
-        <w:rPr>
-          <w:b/>
-        </w:rPr>
-        <w:t>-agent)" ]]; then</w:t>
-      </w:r>
-    </w:p>
-    <w:p>
-      <w:pPr>
-        <w:pStyle w:val="ListParagraph"/>
-        <w:rPr>
-          <w:b/>
-        </w:rPr>
-      </w:pPr>
-      <w:r>
-        <w:rPr>
-          <w:b/>
-        </w:rPr>
-        <w:t xml:space="preserve">                \</w:t>
-      </w:r>
-      <w:proofErr w:type="spellStart"/>
-      <w:r>
-        <w:rPr>
-          <w:b/>
-        </w:rPr>
-        <w:t>rm</w:t>
-      </w:r>
-      <w:proofErr w:type="spellEnd"/>
-      <w:r>
-        <w:rPr>
-          <w:b/>
-        </w:rPr>
-        <w:t xml:space="preserve"> $f</w:t>
-      </w:r>
-    </w:p>
-    <w:p>
-      <w:pPr>
-        <w:pStyle w:val="ListParagraph"/>
-        <w:rPr>
-          <w:b/>
-        </w:rPr>
-      </w:pPr>
-      <w:r>
-        <w:rPr>
-          <w:b/>
-        </w:rPr>
-        <w:t xml:space="preserve">                </w:t>
-      </w:r>
-      <w:proofErr w:type="spellStart"/>
-      <w:r>
-        <w:rPr>
-          <w:b/>
-        </w:rPr>
-        <w:t>myssh_agent</w:t>
-      </w:r>
-      <w:proofErr w:type="spellEnd"/>
-    </w:p>
-    <w:p>
-      <w:pPr>
-        <w:pStyle w:val="ListParagraph"/>
-        <w:rPr>
-          <w:b/>
-        </w:rPr>
-      </w:pPr>
-      <w:r>
-        <w:rPr>
-          <w:b/>
-        </w:rPr>
-        <w:t xml:space="preserve">        </w:t>
-      </w:r>
-      <w:proofErr w:type="gramStart"/>
-      <w:r>
-        <w:rPr>
-          <w:b/>
-        </w:rPr>
-        <w:t>else</w:t>
-      </w:r>
-      <w:proofErr w:type="gramEnd"/>
-    </w:p>
-    <w:p>
-      <w:pPr>
-        <w:pStyle w:val="ListParagraph"/>
-        <w:rPr>
-          <w:b/>
-        </w:rPr>
-      </w:pPr>
-      <w:r>
-        <w:rPr>
-          <w:b/>
-        </w:rPr>
-        <w:t xml:space="preserve">                </w:t>
-      </w:r>
-      <w:proofErr w:type="gramStart"/>
-      <w:r>
-        <w:rPr>
-          <w:b/>
-        </w:rPr>
-        <w:t>if</w:t>
-      </w:r>
-      <w:proofErr w:type="gramEnd"/>
-      <w:r>
-        <w:rPr>
-          <w:b/>
-        </w:rPr>
-        <w:t xml:space="preserve"> [[ -z "$(</w:t>
-      </w:r>
-      <w:proofErr w:type="spellStart"/>
-      <w:r>
-        <w:rPr>
-          <w:b/>
-        </w:rPr>
-        <w:t>ssh</w:t>
-      </w:r>
-      <w:proofErr w:type="spellEnd"/>
-      <w:r>
-        <w:rPr>
-          <w:b/>
-        </w:rPr>
-        <w:t>-add -l | grep '^[0-9]')" ]]; then</w:t>
-      </w:r>
-    </w:p>
-    <w:p>
-      <w:pPr>
-        <w:pStyle w:val="ListParagraph"/>
-        <w:rPr>
-          <w:b/>
-        </w:rPr>
-      </w:pPr>
-      <w:r>
-        <w:rPr>
-          <w:b/>
-        </w:rPr>
-        <w:t xml:space="preserve">                        </w:t>
-      </w:r>
-      <w:proofErr w:type="spellStart"/>
-      <w:proofErr w:type="gramStart"/>
-      <w:r>
-        <w:rPr>
-          <w:b/>
-        </w:rPr>
-        <w:t>ssh</w:t>
-      </w:r>
-      <w:proofErr w:type="spellEnd"/>
-      <w:r>
-        <w:rPr>
-          <w:b/>
-        </w:rPr>
-        <w:t>-</w:t>
-      </w:r>
-      <w:proofErr w:type="gramEnd"/>
-      <w:r>
-        <w:rPr>
-          <w:b/>
-        </w:rPr>
-        <w:t>add</w:t>
-      </w:r>
-    </w:p>
-    <w:p>
-      <w:pPr>
-        <w:pStyle w:val="ListParagraph"/>
-        <w:rPr>
-          <w:b/>
-        </w:rPr>
-      </w:pPr>
-      <w:r>
-        <w:rPr>
-          <w:b/>
-        </w:rPr>
-        <w:t xml:space="preserve">                </w:t>
-      </w:r>
-      <w:proofErr w:type="gramStart"/>
-      <w:r>
-        <w:rPr>
-          <w:b/>
-        </w:rPr>
-        <w:t>fi</w:t>
-      </w:r>
-      <w:proofErr w:type="gramEnd"/>
-    </w:p>
-    <w:p>
-      <w:pPr>
-        <w:pStyle w:val="ListParagraph"/>
-        <w:rPr>
-          <w:b/>
-        </w:rPr>
-      </w:pPr>
-      <w:r>
-        <w:rPr>
-          <w:b/>
-        </w:rPr>
-        <w:t xml:space="preserve">                </w:t>
-      </w:r>
-      <w:proofErr w:type="gramStart"/>
-      <w:r>
-        <w:rPr>
-          <w:b/>
-        </w:rPr>
-        <w:t>for</w:t>
-      </w:r>
-      <w:proofErr w:type="gramEnd"/>
-      <w:r>
-        <w:rPr>
-          <w:b/>
-        </w:rPr>
+      </w:pPr>
+      <w:r>
+        <w:t xml:space="preserve">In the GUI, open terminal which should now be ‘bash - </w:t>
+      </w:r>
+      <w:proofErr w:type="spellStart"/>
+      <w:r>
+        <w:t>Konsole</w:t>
+      </w:r>
+      <w:proofErr w:type="spellEnd"/>
+      <w:r>
+        <w:t>’ and in its settings set Scrolling/Scroll</w:t>
+      </w:r>
+      <w:r>
         <w:t xml:space="preserve"> </w:t>
       </w:r>
-      <w:proofErr w:type="spellStart"/>
-      <w:r>
-        <w:rPr>
-          <w:b/>
-        </w:rPr>
-        <w:t>kee</w:t>
-      </w:r>
-      <w:proofErr w:type="spellEnd"/>
-      <w:r>
-        <w:rPr>
-          <w:b/>
-        </w:rPr>
-        <w:t xml:space="preserve"> in ~/.</w:t>
-      </w:r>
-      <w:proofErr w:type="spellStart"/>
-      <w:r>
-        <w:rPr>
-          <w:b/>
-        </w:rPr>
-        <w:t>ssh</w:t>
-      </w:r>
-      <w:proofErr w:type="spellEnd"/>
-      <w:r>
-        <w:rPr>
-          <w:b/>
-        </w:rPr>
-        <w:t>/id_rsa4k ~/.</w:t>
-      </w:r>
-      <w:proofErr w:type="spellStart"/>
-      <w:r>
-        <w:rPr>
-          <w:b/>
-        </w:rPr>
-        <w:t>ssh</w:t>
-      </w:r>
-      <w:proofErr w:type="spellEnd"/>
-      <w:r>
-        <w:rPr>
-          <w:b/>
-        </w:rPr>
-        <w:t>/id_</w:t>
-      </w:r>
-      <w:proofErr w:type="spellStart"/>
-      <w:r>
-        <w:rPr>
-          <w:b/>
-        </w:rPr>
-        <w:t>rsa</w:t>
-      </w:r>
-      <w:proofErr w:type="spellEnd"/>
-      <w:r>
-        <w:rPr>
-          <w:b/>
-        </w:rPr>
-        <w:t>_$</w:t>
-      </w:r>
-      <w:proofErr w:type="spellStart"/>
-      <w:r>
-        <w:rPr>
-          <w:b/>
-        </w:rPr>
-        <w:t>myHOST</w:t>
-      </w:r>
-      <w:proofErr w:type="spellEnd"/>
-      <w:r>
-        <w:rPr>
-          <w:b/>
-        </w:rPr>
-        <w:t>; do</w:t>
-      </w:r>
-    </w:p>
-    <w:p>
-      <w:pPr>
-        <w:pStyle w:val="ListParagraph"/>
-        <w:rPr>
-          <w:b/>
-        </w:rPr>
-      </w:pPr>
-      <w:r>
-        <w:rPr>
-          <w:b/>
-        </w:rPr>
-        <w:t xml:space="preserve">                        [</w:t>
-      </w:r>
-      <w:proofErr w:type="gramStart"/>
-      <w:r>
-        <w:rPr>
-          <w:b/>
-        </w:rPr>
-        <w:t>[ -</w:t>
-      </w:r>
-      <w:proofErr w:type="gramEnd"/>
-      <w:r>
-        <w:rPr>
-          <w:b/>
-        </w:rPr>
-        <w:t>f $</w:t>
-      </w:r>
-      <w:proofErr w:type="spellStart"/>
-      <w:r>
-        <w:rPr>
-          <w:b/>
-        </w:rPr>
-        <w:t>kee</w:t>
-      </w:r>
-      <w:proofErr w:type="spellEnd"/>
-      <w:r>
-        <w:rPr>
-          <w:b/>
-        </w:rPr>
-        <w:t xml:space="preserve"> ]] || continue</w:t>
-      </w:r>
-    </w:p>
-    <w:p>
-      <w:pPr>
-        <w:pStyle w:val="ListParagraph"/>
-        <w:rPr>
-          <w:b/>
-        </w:rPr>
-      </w:pPr>
-      <w:r>
-        <w:rPr>
-          <w:b/>
-        </w:rPr>
-        <w:t xml:space="preserve">                        </w:t>
-      </w:r>
-      <w:proofErr w:type="gramStart"/>
-      <w:r>
-        <w:rPr>
-          <w:b/>
-        </w:rPr>
-        <w:t>local</w:t>
-      </w:r>
-      <w:proofErr w:type="gramEnd"/>
-      <w:r>
-        <w:rPr>
-          <w:b/>
-        </w:rPr>
-        <w:t xml:space="preserve"> </w:t>
-      </w:r>
-      <w:proofErr w:type="spellStart"/>
-      <w:r>
-        <w:rPr>
-          <w:b/>
-        </w:rPr>
-        <w:t>fing</w:t>
-      </w:r>
-      <w:proofErr w:type="spellEnd"/>
-      <w:r>
-        <w:rPr>
-          <w:b/>
-        </w:rPr>
-        <w:t>=$(</w:t>
-      </w:r>
-      <w:proofErr w:type="spellStart"/>
-      <w:r>
-        <w:rPr>
-          <w:b/>
-        </w:rPr>
-        <w:t>ssh-keygen</w:t>
-      </w:r>
-      <w:proofErr w:type="spellEnd"/>
-      <w:r>
-        <w:rPr>
-          <w:b/>
-        </w:rPr>
-        <w:t xml:space="preserve"> -l -f $</w:t>
-      </w:r>
-      <w:proofErr w:type="spellStart"/>
-      <w:r>
-        <w:rPr>
-          <w:b/>
-        </w:rPr>
-        <w:t>kee</w:t>
-      </w:r>
-      <w:proofErr w:type="spellEnd"/>
-      <w:r>
-        <w:rPr>
-          <w:b/>
-        </w:rPr>
-        <w:t xml:space="preserve"> | </w:t>
-      </w:r>
-      <w:proofErr w:type="spellStart"/>
-      <w:r>
-        <w:rPr>
-          <w:b/>
-        </w:rPr>
-        <w:t>awk</w:t>
-      </w:r>
-      <w:proofErr w:type="spellEnd"/>
-      <w:r>
-        <w:rPr>
-          <w:b/>
-        </w:rPr>
-        <w:t xml:space="preserve"> '{print $2}')</w:t>
-      </w:r>
-    </w:p>
-    <w:p>
-      <w:pPr>
-        <w:pStyle w:val="ListParagraph"/>
-        <w:rPr>
-          <w:b/>
-        </w:rPr>
-      </w:pPr>
-      <w:r>
-        <w:rPr>
-          <w:b/>
-        </w:rPr>
-        <w:t xml:space="preserve">                        [</w:t>
-      </w:r>
-      <w:proofErr w:type="gramStart"/>
-      <w:r>
-        <w:rPr>
-          <w:b/>
-        </w:rPr>
-        <w:t>[ -</w:t>
-      </w:r>
-      <w:proofErr w:type="gramEnd"/>
-      <w:r>
-        <w:rPr>
-          <w:b/>
-        </w:rPr>
-        <w:t>n $</w:t>
-      </w:r>
-      <w:proofErr w:type="spellStart"/>
-      <w:r>
-        <w:rPr>
-          <w:b/>
-        </w:rPr>
-        <w:t>fing</w:t>
-      </w:r>
-      <w:proofErr w:type="spellEnd"/>
-      <w:r>
-        <w:rPr>
-          <w:b/>
-        </w:rPr>
-        <w:t xml:space="preserve"> &amp;&amp; -z "$(</w:t>
-      </w:r>
-      <w:proofErr w:type="spellStart"/>
-      <w:r>
-        <w:rPr>
-          <w:b/>
-        </w:rPr>
-        <w:t>ssh</w:t>
-      </w:r>
-      <w:proofErr w:type="spellEnd"/>
-      <w:r>
-        <w:rPr>
-          <w:b/>
-        </w:rPr>
-        <w:t>-add -l | grep " $</w:t>
-      </w:r>
-      <w:proofErr w:type="spellStart"/>
-      <w:r>
-        <w:rPr>
-          <w:b/>
-        </w:rPr>
-        <w:t>fing</w:t>
-      </w:r>
-      <w:proofErr w:type="spellEnd"/>
-      <w:r>
-        <w:rPr>
-          <w:b/>
-        </w:rPr>
-        <w:t xml:space="preserve"> ")" ]] || continue</w:t>
-      </w:r>
-    </w:p>
-    <w:p>
-      <w:pPr>
-        <w:pStyle w:val="ListParagraph"/>
-        <w:rPr>
-          <w:b/>
-        </w:rPr>
-      </w:pPr>
-      <w:r>
-        <w:rPr>
-          <w:b/>
-        </w:rPr>
-        <w:t xml:space="preserve">                        </w:t>
-      </w:r>
-      <w:proofErr w:type="spellStart"/>
-      <w:proofErr w:type="gramStart"/>
-      <w:r>
-        <w:rPr>
-          <w:b/>
-        </w:rPr>
-        <w:t>ssh</w:t>
-      </w:r>
-      <w:proofErr w:type="spellEnd"/>
-      <w:r>
-        <w:rPr>
-          <w:b/>
-        </w:rPr>
-        <w:t>-</w:t>
-      </w:r>
-      <w:proofErr w:type="gramEnd"/>
-      <w:r>
-        <w:rPr>
-          <w:b/>
-        </w:rPr>
-        <w:t>add $</w:t>
-      </w:r>
-      <w:proofErr w:type="spellStart"/>
-      <w:r>
-        <w:rPr>
-          <w:b/>
-        </w:rPr>
-        <w:t>kee</w:t>
-      </w:r>
-      <w:proofErr w:type="spellEnd"/>
-    </w:p>
-    <w:p>
-      <w:pPr>
-        <w:pStyle w:val="ListParagraph"/>
-        <w:rPr>
-          <w:b/>
-        </w:rPr>
-      </w:pPr>
-      <w:r>
-        <w:rPr>
-          <w:b/>
-        </w:rPr>
-        <w:t xml:space="preserve">                </w:t>
-      </w:r>
-      <w:proofErr w:type="gramStart"/>
-      <w:r>
-        <w:rPr>
-          <w:b/>
-        </w:rPr>
-        <w:t>done</w:t>
-      </w:r>
-      <w:proofErr w:type="gramEnd"/>
-    </w:p>
-    <w:p>
-      <w:pPr>
-        <w:pStyle w:val="ListParagraph"/>
-        <w:rPr>
-          <w:b/>
-        </w:rPr>
-      </w:pPr>
-      <w:r>
-        <w:rPr>
-          <w:b/>
-        </w:rPr>
-        <w:t xml:space="preserve">        </w:t>
-      </w:r>
-      <w:proofErr w:type="gramStart"/>
-      <w:r>
-        <w:rPr>
-          <w:b/>
-        </w:rPr>
-        <w:t>fi</w:t>
-      </w:r>
-      <w:proofErr w:type="gramEnd"/>
-    </w:p>
-    <w:p>
-      <w:pPr>
-        <w:pStyle w:val="ListParagraph"/>
-        <w:rPr>
-          <w:b/>
-        </w:rPr>
-      </w:pPr>
-      <w:r>
-        <w:rPr>
-          <w:b/>
-        </w:rPr>
-        <w:t>}</w:t>
-      </w:r>
-    </w:p>
-    <w:p>
-      <w:pPr>
-        <w:pStyle w:val="ListParagraph"/>
-        <w:rPr>
-          <w:b/>
-        </w:rPr>
-      </w:pPr>
-    </w:p>
-    <w:p>
-      <w:pPr>
-        <w:pStyle w:val="ListParagraph"/>
-        <w:rPr>
-          <w:b/>
-        </w:rPr>
-      </w:pPr>
-      <w:r>
-        <w:rPr>
-          <w:b/>
-        </w:rPr>
-        <w:t># Go Global variables</w:t>
-      </w:r>
-    </w:p>
-    <w:p>
-      <w:pPr>
-        <w:pStyle w:val="ListParagraph"/>
-        <w:rPr>
-          <w:b/>
-        </w:rPr>
-      </w:pPr>
-      <w:proofErr w:type="gramStart"/>
-      <w:r>
-        <w:rPr>
-          <w:b/>
-        </w:rPr>
-        <w:t>export</w:t>
-      </w:r>
-      <w:proofErr w:type="gramEnd"/>
-      <w:r>
-        <w:rPr>
-          <w:b/>
-        </w:rPr>
-        <w:t xml:space="preserve"> GOROOT="/</w:t>
-      </w:r>
-      <w:proofErr w:type="spellStart"/>
-      <w:r>
-        <w:rPr>
-          <w:b/>
-        </w:rPr>
-        <w:t>usr</w:t>
-      </w:r>
-      <w:proofErr w:type="spellEnd"/>
-      <w:r>
-        <w:rPr>
-          <w:b/>
-        </w:rPr>
-        <w:t>/local/go"</w:t>
-      </w:r>
-    </w:p>
-    <w:p>
-      <w:pPr>
-        <w:pStyle w:val="ListParagraph"/>
-        <w:rPr>
-          <w:b/>
-        </w:rPr>
-      </w:pPr>
-      <w:proofErr w:type="gramStart"/>
-      <w:r>
-        <w:rPr>
-          <w:b/>
-        </w:rPr>
-        <w:t>export</w:t>
-      </w:r>
-      <w:proofErr w:type="gramEnd"/>
-      <w:r>
-        <w:rPr>
-          <w:b/>
-        </w:rPr>
-        <w:t xml:space="preserve"> GOPATH="$HOME/Go"</w:t>
-      </w:r>
-    </w:p>
-    <w:p>
-      <w:pPr>
-        <w:pStyle w:val="ListParagraph"/>
-        <w:rPr>
-          <w:b/>
-        </w:rPr>
-      </w:pPr>
-      <w:proofErr w:type="gramStart"/>
-      <w:r>
-        <w:rPr>
-          <w:b/>
-        </w:rPr>
-        <w:t>export</w:t>
-      </w:r>
-      <w:proofErr w:type="gramEnd"/>
-      <w:r>
-        <w:rPr>
-          <w:b/>
-        </w:rPr>
-        <w:t xml:space="preserve"> PATH="$PATH:$GOPATH/bin:$GOROOT/bin"</w:t>
-      </w:r>
-    </w:p>
-    <w:p>
-      <w:pPr>
-        <w:pStyle w:val="ListParagraph"/>
-        <w:rPr>
-          <w:b/>
-        </w:rPr>
-      </w:pPr>
-    </w:p>
-    <w:p>
-      <w:pPr>
-        <w:pStyle w:val="ListParagraph"/>
-        <w:rPr>
-          <w:b/>
-        </w:rPr>
-      </w:pPr>
-      <w:proofErr w:type="gramStart"/>
-      <w:r>
-        <w:rPr>
-          <w:b/>
-        </w:rPr>
-        <w:t>alias</w:t>
-      </w:r>
-      <w:proofErr w:type="gramEnd"/>
-      <w:r>
-        <w:rPr>
-          <w:b/>
-        </w:rPr>
-        <w:t xml:space="preserve"> on='cd ~/public/</w:t>
-      </w:r>
-      <w:proofErr w:type="spellStart"/>
-      <w:r>
-        <w:rPr>
-          <w:b/>
-        </w:rPr>
-        <w:t>src</w:t>
-      </w:r>
-      <w:proofErr w:type="spellEnd"/>
-      <w:r>
-        <w:rPr>
-          <w:b/>
-        </w:rPr>
-        <w:t>/github.com/redhug1'</w:t>
-      </w:r>
-    </w:p>
-    <w:p>
-      <w:pPr>
-        <w:pStyle w:val="ListParagraph"/>
-        <w:rPr>
-          <w:b/>
-        </w:rPr>
-      </w:pPr>
-    </w:p>
-    <w:p>
-      <w:pPr>
-        <w:pStyle w:val="ListParagraph"/>
-        <w:rPr>
-          <w:b/>
-        </w:rPr>
-      </w:pPr>
-      <w:proofErr w:type="gramStart"/>
-      <w:r>
-        <w:rPr>
-          <w:b/>
-        </w:rPr>
-        <w:t>set</w:t>
-      </w:r>
-      <w:proofErr w:type="gramEnd"/>
-      <w:r>
-        <w:rPr>
-          <w:b/>
-        </w:rPr>
-        <w:t xml:space="preserve"> +e</w:t>
-      </w:r>
-    </w:p>
-    <w:p>
-      <w:pPr>
-        <w:pStyle w:val="ListParagraph"/>
-      </w:pPr>
-      <w:proofErr w:type="gramStart"/>
-      <w:r>
-        <w:rPr>
-          <w:b/>
-        </w:rPr>
-        <w:t>set</w:t>
-      </w:r>
-      <w:proofErr w:type="gramEnd"/>
-      <w:r>
-        <w:rPr>
-          <w:b/>
-        </w:rPr>
-        <w:t xml:space="preserve"> +o </w:t>
-      </w:r>
-      <w:proofErr w:type="spellStart"/>
-      <w:r>
-        <w:rPr>
-          <w:b/>
-        </w:rPr>
-        <w:t>posix</w:t>
-      </w:r>
-      <w:proofErr w:type="spellEnd"/>
+      <w:r>
+        <w:t>back to be 10000 lines</w:t>
+      </w:r>
       <w:r>
         <w:br/>
       </w:r>
@@ -3432,9 +2574,26 @@
           <w:ilvl w:val="0"/>
           <w:numId w:val="18"/>
         </w:numPr>
-      </w:pPr>
-      <w:r>
-        <w:t>Ensure time zone is Europe/London. You might need to do:</w:t>
+        <w:rPr>
+          <w:b/>
+        </w:rPr>
+      </w:pPr>
+      <w:r>
+        <w:t>Edit ~/.</w:t>
+      </w:r>
+      <w:proofErr w:type="spellStart"/>
+      <w:r>
+        <w:t>bashrc</w:t>
+      </w:r>
+      <w:proofErr w:type="spellEnd"/>
+      <w:r>
+        <w:t xml:space="preserve"> and add</w:t>
+      </w:r>
+      <w:r>
+        <w:t xml:space="preserve"> (at the end)</w:t>
+      </w:r>
+      <w:r>
+        <w:t xml:space="preserve"> any of the following that is not already present from other steps:</w:t>
       </w:r>
       <w:r>
         <w:br/>
@@ -3444,9 +2603,479 @@
         <w:rPr>
           <w:b/>
         </w:rPr>
-        <w:t>sudo</w:t>
-      </w:r>
-      <w:proofErr w:type="spellEnd"/>
+        <w:t>myssh_agent</w:t>
+      </w:r>
+      <w:proofErr w:type="spellEnd"/>
+      <w:r>
+        <w:rPr>
+          <w:b/>
+        </w:rPr>
+        <w:t xml:space="preserve"> () {</w:t>
+      </w:r>
+    </w:p>
+    <w:p>
+      <w:pPr>
+        <w:pStyle w:val="ListParagraph"/>
+        <w:rPr>
+          <w:b/>
+        </w:rPr>
+      </w:pPr>
+      <w:r>
+        <w:rPr>
+          <w:b/>
+        </w:rPr>
+        <w:t xml:space="preserve">        </w:t>
+      </w:r>
+      <w:proofErr w:type="spellStart"/>
+      <w:proofErr w:type="gramStart"/>
+      <w:r>
+        <w:rPr>
+          <w:b/>
+        </w:rPr>
+        <w:t>umask</w:t>
+      </w:r>
+      <w:proofErr w:type="spellEnd"/>
+      <w:proofErr w:type="gramEnd"/>
+      <w:r>
+        <w:rPr>
+          <w:b/>
+        </w:rPr>
+        <w:t xml:space="preserve"> 077</w:t>
+      </w:r>
+    </w:p>
+    <w:p>
+      <w:pPr>
+        <w:pStyle w:val="ListParagraph"/>
+        <w:rPr>
+          <w:b/>
+        </w:rPr>
+      </w:pPr>
+      <w:r>
+        <w:rPr>
+          <w:b/>
+        </w:rPr>
+        <w:t xml:space="preserve">        </w:t>
+      </w:r>
+      <w:proofErr w:type="gramStart"/>
+      <w:r>
+        <w:rPr>
+          <w:b/>
+        </w:rPr>
+        <w:t>local</w:t>
+      </w:r>
+      <w:proofErr w:type="gramEnd"/>
+      <w:r>
+        <w:rPr>
+          <w:b/>
+        </w:rPr>
+        <w:t xml:space="preserve"> f=~/.</w:t>
+      </w:r>
+      <w:proofErr w:type="spellStart"/>
+      <w:r>
+        <w:rPr>
+          <w:b/>
+        </w:rPr>
+        <w:t>ssh</w:t>
+      </w:r>
+      <w:proofErr w:type="spellEnd"/>
+      <w:r>
+        <w:rPr>
+          <w:b/>
+        </w:rPr>
+        <w:t xml:space="preserve">/spy </w:t>
+      </w:r>
+      <w:proofErr w:type="spellStart"/>
+      <w:r>
+        <w:rPr>
+          <w:b/>
+        </w:rPr>
+        <w:t>kee</w:t>
+      </w:r>
+      <w:proofErr w:type="spellEnd"/>
+      <w:r>
+        <w:rPr>
+          <w:b/>
+        </w:rPr>
+        <w:t>=</w:t>
+      </w:r>
+    </w:p>
+    <w:p>
+      <w:pPr>
+        <w:pStyle w:val="ListParagraph"/>
+        <w:rPr>
+          <w:b/>
+        </w:rPr>
+      </w:pPr>
+      <w:r>
+        <w:rPr>
+          <w:b/>
+        </w:rPr>
+        <w:t xml:space="preserve">        </w:t>
+      </w:r>
+      <w:proofErr w:type="gramStart"/>
+      <w:r>
+        <w:rPr>
+          <w:b/>
+        </w:rPr>
+        <w:t>if</w:t>
+      </w:r>
+      <w:proofErr w:type="gramEnd"/>
+      <w:r>
+        <w:rPr>
+          <w:b/>
+        </w:rPr>
+        <w:t xml:space="preserve"> [[ ! -f $</w:t>
+      </w:r>
+      <w:proofErr w:type="gramStart"/>
+      <w:r>
+        <w:rPr>
+          <w:b/>
+        </w:rPr>
+        <w:t>f ]</w:t>
+      </w:r>
+      <w:proofErr w:type="gramEnd"/>
+      <w:r>
+        <w:rPr>
+          <w:b/>
+        </w:rPr>
+        <w:t>]; then</w:t>
+      </w:r>
+    </w:p>
+    <w:p>
+      <w:pPr>
+        <w:pStyle w:val="ListParagraph"/>
+        <w:rPr>
+          <w:b/>
+        </w:rPr>
+      </w:pPr>
+      <w:r>
+        <w:rPr>
+          <w:b/>
+        </w:rPr>
+        <w:t xml:space="preserve">                </w:t>
+      </w:r>
+      <w:proofErr w:type="spellStart"/>
+      <w:proofErr w:type="gramStart"/>
+      <w:r>
+        <w:rPr>
+          <w:b/>
+        </w:rPr>
+        <w:t>ssh</w:t>
+      </w:r>
+      <w:proofErr w:type="spellEnd"/>
+      <w:r>
+        <w:rPr>
+          <w:b/>
+        </w:rPr>
+        <w:t>-agent</w:t>
+      </w:r>
+      <w:proofErr w:type="gramEnd"/>
+      <w:r>
+        <w:rPr>
+          <w:b/>
+        </w:rPr>
+        <w:t xml:space="preserve"> -s | grep --</w:t>
+      </w:r>
+      <w:proofErr w:type="spellStart"/>
+      <w:r>
+        <w:rPr>
+          <w:b/>
+        </w:rPr>
+        <w:t>color</w:t>
+      </w:r>
+      <w:proofErr w:type="spellEnd"/>
+      <w:r>
+        <w:rPr>
+          <w:b/>
+        </w:rPr>
+        <w:t xml:space="preserve"> -v '^echo' &gt; $f</w:t>
+      </w:r>
+    </w:p>
+    <w:p>
+      <w:pPr>
+        <w:pStyle w:val="ListParagraph"/>
+        <w:rPr>
+          <w:b/>
+        </w:rPr>
+      </w:pPr>
+      <w:r>
+        <w:rPr>
+          <w:b/>
+        </w:rPr>
+        <w:t xml:space="preserve">        </w:t>
+      </w:r>
+      <w:proofErr w:type="gramStart"/>
+      <w:r>
+        <w:rPr>
+          <w:b/>
+        </w:rPr>
+        <w:t>fi</w:t>
+      </w:r>
+      <w:proofErr w:type="gramEnd"/>
+    </w:p>
+    <w:p>
+      <w:pPr>
+        <w:pStyle w:val="ListParagraph"/>
+        <w:rPr>
+          <w:b/>
+        </w:rPr>
+      </w:pPr>
+      <w:r>
+        <w:rPr>
+          <w:b/>
+        </w:rPr>
+        <w:t xml:space="preserve">        . $f</w:t>
+      </w:r>
+    </w:p>
+    <w:p>
+      <w:pPr>
+        <w:pStyle w:val="ListParagraph"/>
+        <w:rPr>
+          <w:b/>
+        </w:rPr>
+      </w:pPr>
+      <w:r>
+        <w:rPr>
+          <w:b/>
+        </w:rPr>
+        <w:t xml:space="preserve">        </w:t>
+      </w:r>
+      <w:proofErr w:type="gramStart"/>
+      <w:r>
+        <w:rPr>
+          <w:b/>
+        </w:rPr>
+        <w:t>if</w:t>
+      </w:r>
+      <w:proofErr w:type="gramEnd"/>
+      <w:r>
+        <w:rPr>
+          <w:b/>
+        </w:rPr>
+        <w:t xml:space="preserve"> [[ -z $SSH_AGENT_PID || -z "$(</w:t>
+      </w:r>
+      <w:proofErr w:type="spellStart"/>
+      <w:r>
+        <w:rPr>
+          <w:b/>
+        </w:rPr>
+        <w:t>ps</w:t>
+      </w:r>
+      <w:proofErr w:type="spellEnd"/>
+      <w:r>
+        <w:rPr>
+          <w:b/>
+        </w:rPr>
+        <w:t xml:space="preserve"> -p $SSH_AGENT_PID | grep </w:t>
+      </w:r>
+      <w:proofErr w:type="spellStart"/>
+      <w:r>
+        <w:rPr>
+          <w:b/>
+        </w:rPr>
+        <w:t>ssh</w:t>
+      </w:r>
+      <w:proofErr w:type="spellEnd"/>
+      <w:r>
+        <w:rPr>
+          <w:b/>
+        </w:rPr>
+        <w:t>-agent)" ]]; then</w:t>
+      </w:r>
+    </w:p>
+    <w:p>
+      <w:pPr>
+        <w:pStyle w:val="ListParagraph"/>
+        <w:rPr>
+          <w:b/>
+        </w:rPr>
+      </w:pPr>
+      <w:r>
+        <w:rPr>
+          <w:b/>
+        </w:rPr>
+        <w:t xml:space="preserve">                \</w:t>
+      </w:r>
+      <w:proofErr w:type="spellStart"/>
+      <w:r>
+        <w:rPr>
+          <w:b/>
+        </w:rPr>
+        <w:t>rm</w:t>
+      </w:r>
+      <w:proofErr w:type="spellEnd"/>
+      <w:r>
+        <w:rPr>
+          <w:b/>
+        </w:rPr>
+        <w:t xml:space="preserve"> $f</w:t>
+      </w:r>
+    </w:p>
+    <w:p>
+      <w:pPr>
+        <w:pStyle w:val="ListParagraph"/>
+        <w:rPr>
+          <w:b/>
+        </w:rPr>
+      </w:pPr>
+      <w:r>
+        <w:rPr>
+          <w:b/>
+        </w:rPr>
+        <w:t xml:space="preserve">                </w:t>
+      </w:r>
+      <w:proofErr w:type="spellStart"/>
+      <w:r>
+        <w:rPr>
+          <w:b/>
+        </w:rPr>
+        <w:t>myssh_agent</w:t>
+      </w:r>
+      <w:proofErr w:type="spellEnd"/>
+    </w:p>
+    <w:p>
+      <w:pPr>
+        <w:pStyle w:val="ListParagraph"/>
+        <w:rPr>
+          <w:b/>
+        </w:rPr>
+      </w:pPr>
+      <w:r>
+        <w:rPr>
+          <w:b/>
+        </w:rPr>
+        <w:t xml:space="preserve">        </w:t>
+      </w:r>
+      <w:proofErr w:type="gramStart"/>
+      <w:r>
+        <w:rPr>
+          <w:b/>
+        </w:rPr>
+        <w:t>else</w:t>
+      </w:r>
+      <w:proofErr w:type="gramEnd"/>
+    </w:p>
+    <w:p>
+      <w:pPr>
+        <w:pStyle w:val="ListParagraph"/>
+        <w:rPr>
+          <w:b/>
+        </w:rPr>
+      </w:pPr>
+      <w:r>
+        <w:rPr>
+          <w:b/>
+        </w:rPr>
+        <w:t xml:space="preserve">                </w:t>
+      </w:r>
+      <w:proofErr w:type="gramStart"/>
+      <w:r>
+        <w:rPr>
+          <w:b/>
+        </w:rPr>
+        <w:t>if</w:t>
+      </w:r>
+      <w:proofErr w:type="gramEnd"/>
+      <w:r>
+        <w:rPr>
+          <w:b/>
+        </w:rPr>
+        <w:t xml:space="preserve"> [[ -z "$(</w:t>
+      </w:r>
+      <w:proofErr w:type="spellStart"/>
+      <w:r>
+        <w:rPr>
+          <w:b/>
+        </w:rPr>
+        <w:t>ssh</w:t>
+      </w:r>
+      <w:proofErr w:type="spellEnd"/>
+      <w:r>
+        <w:rPr>
+          <w:b/>
+        </w:rPr>
+        <w:t>-add -l | grep '^[0-9]')" ]]; then</w:t>
+      </w:r>
+    </w:p>
+    <w:p>
+      <w:pPr>
+        <w:pStyle w:val="ListParagraph"/>
+        <w:rPr>
+          <w:b/>
+        </w:rPr>
+      </w:pPr>
+      <w:r>
+        <w:rPr>
+          <w:b/>
+        </w:rPr>
+        <w:t xml:space="preserve">                        </w:t>
+      </w:r>
+      <w:proofErr w:type="spellStart"/>
+      <w:proofErr w:type="gramStart"/>
+      <w:r>
+        <w:rPr>
+          <w:b/>
+        </w:rPr>
+        <w:t>ssh</w:t>
+      </w:r>
+      <w:proofErr w:type="spellEnd"/>
+      <w:r>
+        <w:rPr>
+          <w:b/>
+        </w:rPr>
+        <w:t>-</w:t>
+      </w:r>
+      <w:proofErr w:type="gramEnd"/>
+      <w:r>
+        <w:rPr>
+          <w:b/>
+        </w:rPr>
+        <w:t>add</w:t>
+      </w:r>
+    </w:p>
+    <w:p>
+      <w:pPr>
+        <w:pStyle w:val="ListParagraph"/>
+        <w:rPr>
+          <w:b/>
+        </w:rPr>
+      </w:pPr>
+      <w:r>
+        <w:rPr>
+          <w:b/>
+        </w:rPr>
+        <w:t xml:space="preserve">                </w:t>
+      </w:r>
+      <w:proofErr w:type="gramStart"/>
+      <w:r>
+        <w:rPr>
+          <w:b/>
+        </w:rPr>
+        <w:t>fi</w:t>
+      </w:r>
+      <w:proofErr w:type="gramEnd"/>
+    </w:p>
+    <w:p>
+      <w:pPr>
+        <w:pStyle w:val="ListParagraph"/>
+        <w:rPr>
+          <w:b/>
+        </w:rPr>
+      </w:pPr>
+      <w:r>
+        <w:rPr>
+          <w:b/>
+        </w:rPr>
+        <w:t xml:space="preserve">                </w:t>
+      </w:r>
+      <w:proofErr w:type="gramStart"/>
+      <w:r>
+        <w:rPr>
+          <w:b/>
+        </w:rPr>
+        <w:t>for</w:t>
+      </w:r>
+      <w:proofErr w:type="gramEnd"/>
       <w:r>
         <w:rPr>
           <w:b/>
@@ -3458,72 +3087,653 @@
         <w:rPr>
           <w:b/>
         </w:rPr>
-        <w:t>dpkg</w:t>
-      </w:r>
-      <w:proofErr w:type="spellEnd"/>
-      <w:r>
-        <w:rPr>
-          <w:b/>
-        </w:rPr>
-        <w:t xml:space="preserve">-reconfigure </w:t>
-      </w:r>
-      <w:proofErr w:type="spellStart"/>
-      <w:r>
-        <w:rPr>
-          <w:b/>
-        </w:rPr>
-        <w:t>tzdata</w:t>
-      </w:r>
-      <w:proofErr w:type="spellEnd"/>
-      <w:r>
+        <w:t>kee</w:t>
+      </w:r>
+      <w:proofErr w:type="spellEnd"/>
+      <w:r>
+        <w:rPr>
+          <w:b/>
+        </w:rPr>
+        <w:t xml:space="preserve"> in ~/.</w:t>
+      </w:r>
+      <w:proofErr w:type="spellStart"/>
+      <w:r>
+        <w:rPr>
+          <w:b/>
+        </w:rPr>
+        <w:t>ssh</w:t>
+      </w:r>
+      <w:proofErr w:type="spellEnd"/>
+      <w:r>
+        <w:rPr>
+          <w:b/>
+        </w:rPr>
+        <w:t>/id_rsa4k ~/.</w:t>
+      </w:r>
+      <w:proofErr w:type="spellStart"/>
+      <w:r>
+        <w:rPr>
+          <w:b/>
+        </w:rPr>
+        <w:t>ssh</w:t>
+      </w:r>
+      <w:proofErr w:type="spellEnd"/>
+      <w:r>
+        <w:rPr>
+          <w:b/>
+        </w:rPr>
+        <w:t>/id_</w:t>
+      </w:r>
+      <w:proofErr w:type="spellStart"/>
+      <w:r>
+        <w:rPr>
+          <w:b/>
+        </w:rPr>
+        <w:t>rsa</w:t>
+      </w:r>
+      <w:proofErr w:type="spellEnd"/>
+      <w:r>
+        <w:rPr>
+          <w:b/>
+        </w:rPr>
+        <w:t>_$</w:t>
+      </w:r>
+      <w:proofErr w:type="spellStart"/>
+      <w:r>
+        <w:rPr>
+          <w:b/>
+        </w:rPr>
+        <w:t>myHOST</w:t>
+      </w:r>
+      <w:proofErr w:type="spellEnd"/>
+      <w:r>
+        <w:rPr>
+          <w:b/>
+        </w:rPr>
+        <w:t>; do</w:t>
+      </w:r>
+    </w:p>
+    <w:p>
+      <w:pPr>
+        <w:pStyle w:val="ListParagraph"/>
+        <w:rPr>
+          <w:b/>
+        </w:rPr>
+      </w:pPr>
+      <w:r>
+        <w:rPr>
+          <w:b/>
+        </w:rPr>
+        <w:t xml:space="preserve">                        [</w:t>
+      </w:r>
+      <w:proofErr w:type="gramStart"/>
+      <w:r>
+        <w:rPr>
+          <w:b/>
+        </w:rPr>
+        <w:t>[ -</w:t>
+      </w:r>
+      <w:proofErr w:type="gramEnd"/>
+      <w:r>
+        <w:rPr>
+          <w:b/>
+        </w:rPr>
+        <w:t>f $</w:t>
+      </w:r>
+      <w:proofErr w:type="spellStart"/>
+      <w:r>
+        <w:rPr>
+          <w:b/>
+        </w:rPr>
+        <w:t>kee</w:t>
+      </w:r>
+      <w:proofErr w:type="spellEnd"/>
+      <w:r>
+        <w:rPr>
+          <w:b/>
+        </w:rPr>
+        <w:t xml:space="preserve"> ]] || continue</w:t>
+      </w:r>
+    </w:p>
+    <w:p>
+      <w:pPr>
+        <w:pStyle w:val="ListParagraph"/>
+        <w:rPr>
+          <w:b/>
+        </w:rPr>
+      </w:pPr>
+      <w:r>
+        <w:rPr>
+          <w:b/>
+        </w:rPr>
+        <w:t xml:space="preserve">                        </w:t>
+      </w:r>
+      <w:proofErr w:type="gramStart"/>
+      <w:r>
+        <w:rPr>
+          <w:b/>
+        </w:rPr>
+        <w:t>local</w:t>
+      </w:r>
+      <w:proofErr w:type="gramEnd"/>
+      <w:r>
+        <w:rPr>
+          <w:b/>
+        </w:rPr>
+        <w:t xml:space="preserve"> </w:t>
+      </w:r>
+      <w:proofErr w:type="spellStart"/>
+      <w:r>
+        <w:rPr>
+          <w:b/>
+        </w:rPr>
+        <w:t>fing</w:t>
+      </w:r>
+      <w:proofErr w:type="spellEnd"/>
+      <w:r>
+        <w:rPr>
+          <w:b/>
+        </w:rPr>
+        <w:t>=$(</w:t>
+      </w:r>
+      <w:proofErr w:type="spellStart"/>
+      <w:r>
+        <w:rPr>
+          <w:b/>
+        </w:rPr>
+        <w:t>ssh-keygen</w:t>
+      </w:r>
+      <w:proofErr w:type="spellEnd"/>
+      <w:r>
+        <w:rPr>
+          <w:b/>
+        </w:rPr>
+        <w:t xml:space="preserve"> -l -f $</w:t>
+      </w:r>
+      <w:proofErr w:type="spellStart"/>
+      <w:r>
+        <w:rPr>
+          <w:b/>
+        </w:rPr>
+        <w:t>kee</w:t>
+      </w:r>
+      <w:proofErr w:type="spellEnd"/>
+      <w:r>
+        <w:rPr>
+          <w:b/>
+        </w:rPr>
+        <w:t xml:space="preserve"> | </w:t>
+      </w:r>
+      <w:proofErr w:type="spellStart"/>
+      <w:r>
+        <w:rPr>
+          <w:b/>
+        </w:rPr>
+        <w:t>awk</w:t>
+      </w:r>
+      <w:proofErr w:type="spellEnd"/>
+      <w:r>
+        <w:rPr>
+          <w:b/>
+        </w:rPr>
+        <w:t xml:space="preserve"> '{print $2}')</w:t>
+      </w:r>
+    </w:p>
+    <w:p>
+      <w:pPr>
+        <w:pStyle w:val="ListParagraph"/>
+        <w:rPr>
+          <w:b/>
+        </w:rPr>
+      </w:pPr>
+      <w:r>
+        <w:rPr>
+          <w:b/>
+        </w:rPr>
+        <w:t xml:space="preserve">                        [</w:t>
+      </w:r>
+      <w:proofErr w:type="gramStart"/>
+      <w:r>
+        <w:rPr>
+          <w:b/>
+        </w:rPr>
+        <w:t>[ -</w:t>
+      </w:r>
+      <w:proofErr w:type="gramEnd"/>
+      <w:r>
+        <w:rPr>
+          <w:b/>
+        </w:rPr>
+        <w:t>n $</w:t>
+      </w:r>
+      <w:proofErr w:type="spellStart"/>
+      <w:r>
+        <w:rPr>
+          <w:b/>
+        </w:rPr>
+        <w:t>fing</w:t>
+      </w:r>
+      <w:proofErr w:type="spellEnd"/>
+      <w:r>
+        <w:rPr>
+          <w:b/>
+        </w:rPr>
+        <w:t xml:space="preserve"> &amp;&amp; -z "$(</w:t>
+      </w:r>
+      <w:proofErr w:type="spellStart"/>
+      <w:r>
+        <w:rPr>
+          <w:b/>
+        </w:rPr>
+        <w:t>ssh</w:t>
+      </w:r>
+      <w:proofErr w:type="spellEnd"/>
+      <w:r>
+        <w:rPr>
+          <w:b/>
+        </w:rPr>
+        <w:t>-add -l | grep " $</w:t>
+      </w:r>
+      <w:proofErr w:type="spellStart"/>
+      <w:r>
+        <w:rPr>
+          <w:b/>
+        </w:rPr>
+        <w:t>fing</w:t>
+      </w:r>
+      <w:proofErr w:type="spellEnd"/>
+      <w:r>
+        <w:rPr>
+          <w:b/>
+        </w:rPr>
+        <w:t xml:space="preserve"> ")" ]] || continue</w:t>
+      </w:r>
+    </w:p>
+    <w:p>
+      <w:pPr>
+        <w:pStyle w:val="ListParagraph"/>
+        <w:rPr>
+          <w:b/>
+        </w:rPr>
+      </w:pPr>
+      <w:r>
+        <w:rPr>
+          <w:b/>
+        </w:rPr>
+        <w:t xml:space="preserve">                        </w:t>
+      </w:r>
+      <w:proofErr w:type="spellStart"/>
+      <w:proofErr w:type="gramStart"/>
+      <w:r>
+        <w:rPr>
+          <w:b/>
+        </w:rPr>
+        <w:t>ssh</w:t>
+      </w:r>
+      <w:proofErr w:type="spellEnd"/>
+      <w:r>
+        <w:rPr>
+          <w:b/>
+        </w:rPr>
+        <w:t>-</w:t>
+      </w:r>
+      <w:proofErr w:type="gramEnd"/>
+      <w:r>
+        <w:rPr>
+          <w:b/>
+        </w:rPr>
+        <w:t>add $</w:t>
+      </w:r>
+      <w:proofErr w:type="spellStart"/>
+      <w:r>
+        <w:rPr>
+          <w:b/>
+        </w:rPr>
+        <w:t>kee</w:t>
+      </w:r>
+      <w:proofErr w:type="spellEnd"/>
+    </w:p>
+    <w:p>
+      <w:pPr>
+        <w:pStyle w:val="ListParagraph"/>
+        <w:rPr>
+          <w:b/>
+        </w:rPr>
+      </w:pPr>
+      <w:r>
+        <w:rPr>
+          <w:b/>
+        </w:rPr>
+        <w:t xml:space="preserve">                </w:t>
+      </w:r>
+      <w:proofErr w:type="gramStart"/>
+      <w:r>
+        <w:rPr>
+          <w:b/>
+        </w:rPr>
+        <w:t>done</w:t>
+      </w:r>
+      <w:proofErr w:type="gramEnd"/>
+    </w:p>
+    <w:p>
+      <w:pPr>
+        <w:pStyle w:val="ListParagraph"/>
+        <w:rPr>
+          <w:b/>
+        </w:rPr>
+      </w:pPr>
+      <w:r>
+        <w:rPr>
+          <w:b/>
+        </w:rPr>
+        <w:t xml:space="preserve">        </w:t>
+      </w:r>
+      <w:proofErr w:type="gramStart"/>
+      <w:r>
+        <w:rPr>
+          <w:b/>
+        </w:rPr>
+        <w:t>fi</w:t>
+      </w:r>
+      <w:proofErr w:type="gramEnd"/>
+    </w:p>
+    <w:p>
+      <w:pPr>
+        <w:pStyle w:val="ListParagraph"/>
+        <w:rPr>
+          <w:b/>
+        </w:rPr>
+      </w:pPr>
+      <w:r>
+        <w:rPr>
+          <w:b/>
+        </w:rPr>
+        <w:t>}</w:t>
+      </w:r>
+    </w:p>
+    <w:p>
+      <w:pPr>
+        <w:pStyle w:val="ListParagraph"/>
+        <w:rPr>
+          <w:b/>
+        </w:rPr>
+      </w:pPr>
+    </w:p>
+    <w:p>
+      <w:pPr>
+        <w:pStyle w:val="ListParagraph"/>
+        <w:rPr>
+          <w:b/>
+        </w:rPr>
+      </w:pPr>
+      <w:r>
+        <w:rPr>
+          <w:b/>
+        </w:rPr>
+        <w:t># Go Global variables</w:t>
+      </w:r>
+    </w:p>
+    <w:p>
+      <w:pPr>
+        <w:pStyle w:val="ListParagraph"/>
+        <w:rPr>
+          <w:b/>
+        </w:rPr>
+      </w:pPr>
+      <w:proofErr w:type="gramStart"/>
+      <w:r>
+        <w:rPr>
+          <w:b/>
+        </w:rPr>
+        <w:t>export</w:t>
+      </w:r>
+      <w:proofErr w:type="gramEnd"/>
+      <w:r>
+        <w:rPr>
+          <w:b/>
+        </w:rPr>
+        <w:t xml:space="preserve"> GOROOT="/</w:t>
+      </w:r>
+      <w:proofErr w:type="spellStart"/>
+      <w:r>
+        <w:rPr>
+          <w:b/>
+        </w:rPr>
+        <w:t>usr</w:t>
+      </w:r>
+      <w:proofErr w:type="spellEnd"/>
+      <w:r>
+        <w:rPr>
+          <w:b/>
+        </w:rPr>
+        <w:t>/local/go"</w:t>
+      </w:r>
+    </w:p>
+    <w:p>
+      <w:pPr>
+        <w:pStyle w:val="ListParagraph"/>
+        <w:rPr>
+          <w:b/>
+        </w:rPr>
+      </w:pPr>
+      <w:proofErr w:type="gramStart"/>
+      <w:r>
+        <w:rPr>
+          <w:b/>
+        </w:rPr>
+        <w:t>export</w:t>
+      </w:r>
+      <w:proofErr w:type="gramEnd"/>
+      <w:r>
+        <w:rPr>
+          <w:b/>
+        </w:rPr>
+        <w:t xml:space="preserve"> GOPATH="$HOME/Go"</w:t>
+      </w:r>
+    </w:p>
+    <w:p>
+      <w:pPr>
+        <w:pStyle w:val="ListParagraph"/>
+        <w:rPr>
+          <w:b/>
+        </w:rPr>
+      </w:pPr>
+      <w:proofErr w:type="gramStart"/>
+      <w:r>
+        <w:rPr>
+          <w:b/>
+        </w:rPr>
+        <w:t>export</w:t>
+      </w:r>
+      <w:proofErr w:type="gramEnd"/>
+      <w:r>
+        <w:rPr>
+          <w:b/>
+        </w:rPr>
+        <w:t xml:space="preserve"> PATH="$PATH:$GOPATH/bin:$GOROOT/bin"</w:t>
+      </w:r>
+    </w:p>
+    <w:p>
+      <w:pPr>
+        <w:pStyle w:val="ListParagraph"/>
+        <w:rPr>
+          <w:b/>
+        </w:rPr>
+      </w:pPr>
+    </w:p>
+    <w:p>
+      <w:pPr>
+        <w:pStyle w:val="ListParagraph"/>
+        <w:rPr>
+          <w:b/>
+        </w:rPr>
+      </w:pPr>
+      <w:proofErr w:type="gramStart"/>
+      <w:r>
+        <w:rPr>
+          <w:b/>
+        </w:rPr>
+        <w:t>alias</w:t>
+      </w:r>
+      <w:proofErr w:type="gramEnd"/>
+      <w:r>
+        <w:rPr>
+          <w:b/>
+        </w:rPr>
+        <w:t xml:space="preserve"> on='cd ~/public/</w:t>
+      </w:r>
+      <w:proofErr w:type="spellStart"/>
+      <w:r>
+        <w:rPr>
+          <w:b/>
+        </w:rPr>
+        <w:t>src</w:t>
+      </w:r>
+      <w:proofErr w:type="spellEnd"/>
+      <w:r>
+        <w:rPr>
+          <w:b/>
+        </w:rPr>
+        <w:t>/github.com/redhug1'</w:t>
+      </w:r>
+    </w:p>
+    <w:p>
+      <w:pPr>
+        <w:pStyle w:val="ListParagraph"/>
+        <w:rPr>
+          <w:b/>
+        </w:rPr>
+      </w:pPr>
+    </w:p>
+    <w:p>
+      <w:pPr>
+        <w:pStyle w:val="ListParagraph"/>
+        <w:rPr>
+          <w:b/>
+        </w:rPr>
+      </w:pPr>
+      <w:proofErr w:type="gramStart"/>
+      <w:r>
+        <w:rPr>
+          <w:b/>
+        </w:rPr>
+        <w:t>set</w:t>
+      </w:r>
+      <w:proofErr w:type="gramEnd"/>
+      <w:r>
+        <w:rPr>
+          <w:b/>
+        </w:rPr>
+        <w:t xml:space="preserve"> +e</w:t>
+      </w:r>
+    </w:p>
+    <w:p>
+      <w:pPr>
+        <w:pStyle w:val="ListParagraph"/>
+      </w:pPr>
+      <w:proofErr w:type="gramStart"/>
+      <w:r>
+        <w:rPr>
+          <w:b/>
+        </w:rPr>
+        <w:t>set</w:t>
+      </w:r>
+      <w:proofErr w:type="gramEnd"/>
+      <w:r>
+        <w:rPr>
+          <w:b/>
+        </w:rPr>
+        <w:t xml:space="preserve"> +o </w:t>
+      </w:r>
+      <w:proofErr w:type="spellStart"/>
+      <w:r>
+        <w:rPr>
+          <w:b/>
+        </w:rPr>
+        <w:t>posix</w:t>
+      </w:r>
+      <w:proofErr w:type="spellEnd"/>
+      <w:r>
+        <w:rPr>
+          <w:b/>
+        </w:rPr>
         <w:br/>
       </w:r>
       <w:r>
+        <w:rPr>
+          <w:b/>
+        </w:rPr>
         <w:br/>
-        <w:t>and then run with:</w:t>
-      </w:r>
-      <w:r>
+      </w:r>
+      <w:r>
+        <w:rPr>
+          <w:b/>
+        </w:rPr>
+        <w:t>complete -C /</w:t>
+      </w:r>
+      <w:proofErr w:type="spellStart"/>
+      <w:r>
+        <w:rPr>
+          <w:b/>
+        </w:rPr>
+        <w:t>usr</w:t>
+      </w:r>
+      <w:proofErr w:type="spellEnd"/>
+      <w:r>
+        <w:rPr>
+          <w:b/>
+        </w:rPr>
+        <w:t>/bin/terraform terraform</w:t>
+      </w:r>
+    </w:p>
+    <w:p>
+      <w:pPr>
+        <w:pStyle w:val="ListParagraph"/>
+      </w:pPr>
+    </w:p>
+    <w:p>
+      <w:pPr>
+        <w:pStyle w:val="ListParagraph"/>
+        <w:rPr>
+          <w:b/>
+        </w:rPr>
+      </w:pPr>
+      <w:proofErr w:type="gramStart"/>
+      <w:r>
+        <w:rPr>
+          <w:b/>
+        </w:rPr>
+        <w:t>complete</w:t>
+      </w:r>
+      <w:proofErr w:type="gramEnd"/>
+      <w:r>
+        <w:rPr>
+          <w:b/>
+        </w:rPr>
+        <w:t xml:space="preserve"> -C /</w:t>
+      </w:r>
+      <w:proofErr w:type="spellStart"/>
+      <w:r>
+        <w:rPr>
+          <w:b/>
+        </w:rPr>
+        <w:t>usr</w:t>
+      </w:r>
+      <w:proofErr w:type="spellEnd"/>
+      <w:r>
+        <w:rPr>
+          <w:b/>
+        </w:rPr>
+        <w:t>/bin/nomad nomad</w:t>
+      </w:r>
+      <w:r>
+        <w:rPr>
+          <w:b/>
+        </w:rPr>
         <w:br/>
       </w:r>
-      <w:proofErr w:type="spellStart"/>
-      <w:r>
-        <w:rPr>
-          <w:b/>
-        </w:rPr>
-        <w:t>sudo</w:t>
-      </w:r>
-      <w:proofErr w:type="spellEnd"/>
-      <w:r>
-        <w:rPr>
-          <w:b/>
-        </w:rPr>
-        <w:t xml:space="preserve"> </w:t>
-      </w:r>
-      <w:proofErr w:type="spellStart"/>
-      <w:r>
-        <w:rPr>
-          <w:b/>
-        </w:rPr>
-        <w:t>dpkg</w:t>
-      </w:r>
-      <w:proofErr w:type="spellEnd"/>
-      <w:r>
-        <w:rPr>
-          <w:b/>
-        </w:rPr>
-        <w:t xml:space="preserve">-reconfigure </w:t>
-      </w:r>
-      <w:proofErr w:type="spellStart"/>
-      <w:r>
-        <w:rPr>
-          <w:b/>
-        </w:rPr>
-        <w:t>tzdata</w:t>
-      </w:r>
-      <w:proofErr w:type="spellEnd"/>
-      <w:r>
-        <w:br/>
-      </w:r>
+      <w:bookmarkStart w:id="0" w:name="_GoBack"/>
+      <w:bookmarkEnd w:id="0"/>
     </w:p>
     <w:p>
       <w:pPr>
@@ -3534,18 +3744,34 @@
         </w:numPr>
       </w:pPr>
       <w:r>
-        <w:t xml:space="preserve">Installing </w:t>
-      </w:r>
-      <w:proofErr w:type="spellStart"/>
-      <w:r>
-        <w:t>GitKraken</w:t>
-      </w:r>
-      <w:proofErr w:type="spellEnd"/>
-      <w:r>
-        <w:t>, download a .deb install file and for example do:</w:t>
+        <w:t>Ensure time zone is Europe/London.</w:t>
       </w:r>
       <w:r>
         <w:br/>
+        <w:t>Check with:</w:t>
+      </w:r>
+      <w:r>
+        <w:br/>
+      </w:r>
+      <w:proofErr w:type="spellStart"/>
+      <w:r>
+        <w:rPr>
+          <w:b/>
+        </w:rPr>
+        <w:t>timedatectl</w:t>
+      </w:r>
+      <w:proofErr w:type="spellEnd"/>
+      <w:r>
+        <w:br/>
+      </w:r>
+      <w:r>
+        <w:br/>
+      </w:r>
+      <w:r>
+        <w:t>You might need to do:</w:t>
+      </w:r>
+      <w:r>
+        <w:br/>
       </w:r>
       <w:proofErr w:type="spellStart"/>
       <w:r>
@@ -3573,22 +3799,62 @@
         <w:rPr>
           <w:b/>
         </w:rPr>
-        <w:t xml:space="preserve"> -</w:t>
-      </w:r>
-      <w:proofErr w:type="spellStart"/>
-      <w:r>
-        <w:rPr>
-          <w:b/>
-        </w:rPr>
-        <w:t>i</w:t>
-      </w:r>
-      <w:proofErr w:type="spellEnd"/>
-      <w:r>
-        <w:rPr>
-          <w:b/>
-        </w:rPr>
-        <w:t xml:space="preserve"> GitKraken-v8.4.0.deb</w:t>
-      </w:r>
+        <w:t xml:space="preserve">-reconfigure </w:t>
+      </w:r>
+      <w:proofErr w:type="spellStart"/>
+      <w:r>
+        <w:rPr>
+          <w:b/>
+        </w:rPr>
+        <w:t>tzdata</w:t>
+      </w:r>
+      <w:proofErr w:type="spellEnd"/>
+      <w:r>
+        <w:br/>
+      </w:r>
+      <w:r>
+        <w:br/>
+        <w:t>and then run with:</w:t>
+      </w:r>
+      <w:r>
+        <w:br/>
+      </w:r>
+      <w:proofErr w:type="spellStart"/>
+      <w:r>
+        <w:rPr>
+          <w:b/>
+        </w:rPr>
+        <w:t>sudo</w:t>
+      </w:r>
+      <w:proofErr w:type="spellEnd"/>
+      <w:r>
+        <w:rPr>
+          <w:b/>
+        </w:rPr>
+        <w:t xml:space="preserve"> </w:t>
+      </w:r>
+      <w:proofErr w:type="spellStart"/>
+      <w:r>
+        <w:rPr>
+          <w:b/>
+        </w:rPr>
+        <w:t>dpkg</w:t>
+      </w:r>
+      <w:proofErr w:type="spellEnd"/>
+      <w:r>
+        <w:rPr>
+          <w:b/>
+        </w:rPr>
+        <w:t xml:space="preserve">-reconfigure </w:t>
+      </w:r>
+      <w:proofErr w:type="spellStart"/>
+      <w:r>
+        <w:rPr>
+          <w:b/>
+        </w:rPr>
+        <w:t>tzdata</w:t>
+      </w:r>
+      <w:proofErr w:type="spellEnd"/>
       <w:r>
         <w:br/>
       </w:r>
@@ -3602,18 +3868,15 @@
         </w:numPr>
       </w:pPr>
       <w:r>
-        <w:t xml:space="preserve">Install </w:t>
-      </w:r>
-      <w:proofErr w:type="spellStart"/>
-      <w:r>
-        <w:rPr>
-          <w:b/>
-        </w:rPr>
-        <w:t>ack</w:t>
-      </w:r>
-      <w:proofErr w:type="spellEnd"/>
-      <w:r>
-        <w:t>:</w:t>
+        <w:t xml:space="preserve">Installing </w:t>
+      </w:r>
+      <w:proofErr w:type="spellStart"/>
+      <w:r>
+        <w:t>GitKraken</w:t>
+      </w:r>
+      <w:proofErr w:type="spellEnd"/>
+      <w:r>
+        <w:t>, download a .deb install file and for example do:</w:t>
       </w:r>
       <w:r>
         <w:br/>
@@ -3630,21 +3893,39 @@
         <w:rPr>
           <w:b/>
         </w:rPr>
-        <w:t xml:space="preserve"> apt install </w:t>
-      </w:r>
-      <w:proofErr w:type="spellStart"/>
-      <w:r>
-        <w:rPr>
-          <w:b/>
-        </w:rPr>
-        <w:t>ack</w:t>
-      </w:r>
-      <w:proofErr w:type="spellEnd"/>
+        <w:t xml:space="preserve"> </w:t>
+      </w:r>
+      <w:proofErr w:type="spellStart"/>
+      <w:r>
+        <w:rPr>
+          <w:b/>
+        </w:rPr>
+        <w:t>dpkg</w:t>
+      </w:r>
+      <w:proofErr w:type="spellEnd"/>
+      <w:r>
+        <w:rPr>
+          <w:b/>
+        </w:rPr>
+        <w:t xml:space="preserve"> -</w:t>
+      </w:r>
+      <w:proofErr w:type="spellStart"/>
+      <w:r>
+        <w:rPr>
+          <w:b/>
+        </w:rPr>
+        <w:t>i</w:t>
+      </w:r>
+      <w:proofErr w:type="spellEnd"/>
+      <w:r>
+        <w:rPr>
+          <w:b/>
+        </w:rPr>
+        <w:t xml:space="preserve"> GitKraken-v8.4.0.deb</w:t>
+      </w:r>
       <w:r>
         <w:br/>
       </w:r>
-      <w:bookmarkStart w:id="0" w:name="_GoBack"/>
-      <w:bookmarkEnd w:id="0"/>
     </w:p>
     <w:p>
       <w:pPr>

</xml_diff>

<commit_message>
complete gitkraken install and fix permissions on directories in public
</commit_message>
<xml_diff>
--- a/26 - R710 Proxmox run host - add GUI, vscode extensions and other apps.docx
+++ b/26 - R710 Proxmox run host - add GUI, vscode extensions and other apps.docx
@@ -3732,8 +3732,6 @@
         </w:rPr>
         <w:br/>
       </w:r>
-      <w:bookmarkStart w:id="0" w:name="_GoBack"/>
-      <w:bookmarkEnd w:id="0"/>
     </w:p>
     <w:p>
       <w:pPr>
@@ -3921,8 +3919,16 @@
         <w:rPr>
           <w:b/>
         </w:rPr>
-        <w:t xml:space="preserve"> GitKraken-v8.4.0.deb</w:t>
-      </w:r>
+        <w:t xml:space="preserve"> GitKraken-v9.1</w:t>
+      </w:r>
+      <w:r>
+        <w:rPr>
+          <w:b/>
+        </w:rPr>
+        <w:t>.0.deb</w:t>
+      </w:r>
+      <w:bookmarkStart w:id="0" w:name="_GoBack"/>
+      <w:bookmarkEnd w:id="0"/>
       <w:r>
         <w:br/>
       </w:r>

</xml_diff>

<commit_message>
Add install of golang notes and other minor updates
</commit_message>
<xml_diff>
--- a/26 - R710 Proxmox run host - add GUI, vscode extensions and other apps.docx
+++ b/26 - R710 Proxmox run host - add GUI, vscode extensions and other apps.docx
@@ -2413,45 +2413,65 @@
         <w:rPr>
           <w:b/>
         </w:rPr>
+        <w:t>sudo</w:t>
+      </w:r>
+      <w:proofErr w:type="spellEnd"/>
+      <w:proofErr w:type="gramEnd"/>
+      <w:r>
+        <w:rPr>
+          <w:b/>
+        </w:rPr>
+        <w:t xml:space="preserve"> apt-get -y install meld</w:t>
+      </w:r>
+      <w:r>
+        <w:rPr>
+          <w:b/>
+        </w:rPr>
+        <w:br/>
+      </w:r>
+      <w:proofErr w:type="spellStart"/>
+      <w:r>
+        <w:rPr>
+          <w:b/>
+        </w:rPr>
+        <w:t>sudo</w:t>
+      </w:r>
+      <w:proofErr w:type="spellEnd"/>
+      <w:r>
+        <w:rPr>
+          <w:b/>
+        </w:rPr>
+        <w:t xml:space="preserve"> apt install </w:t>
+      </w:r>
+      <w:proofErr w:type="spellStart"/>
+      <w:r>
+        <w:rPr>
+          <w:b/>
+        </w:rPr>
+        <w:t>konsole</w:t>
+      </w:r>
+      <w:proofErr w:type="spellEnd"/>
+      <w:r>
+        <w:rPr>
+          <w:b/>
+        </w:rPr>
+        <w:br/>
+      </w:r>
+      <w:proofErr w:type="spellStart"/>
+      <w:r>
+        <w:rPr>
+          <w:b/>
+        </w:rPr>
         <w:lastRenderedPageBreak/>
         <w:t>sudo</w:t>
       </w:r>
       <w:proofErr w:type="spellEnd"/>
-      <w:proofErr w:type="gramEnd"/>
-      <w:r>
-        <w:rPr>
-          <w:b/>
-        </w:rPr>
-        <w:t xml:space="preserve"> apt-get -y install meld</w:t>
-      </w:r>
-      <w:r>
-        <w:rPr>
-          <w:b/>
-        </w:rPr>
-        <w:br/>
-      </w:r>
-      <w:proofErr w:type="spellStart"/>
-      <w:r>
-        <w:rPr>
-          <w:b/>
-        </w:rPr>
-        <w:t>sudo</w:t>
-      </w:r>
-      <w:proofErr w:type="spellEnd"/>
-      <w:r>
-        <w:rPr>
-          <w:b/>
-        </w:rPr>
-        <w:t xml:space="preserve"> apt install </w:t>
-      </w:r>
-      <w:proofErr w:type="spellStart"/>
-      <w:r>
-        <w:rPr>
-          <w:b/>
-        </w:rPr>
-        <w:t>konsole</w:t>
-      </w:r>
-      <w:proofErr w:type="spellEnd"/>
+      <w:r>
+        <w:rPr>
+          <w:b/>
+        </w:rPr>
+        <w:t xml:space="preserve"> apt install ruby-full</w:t>
+      </w:r>
       <w:r>
         <w:rPr>
           <w:b/>
@@ -3703,6 +3723,7 @@
         <w:rPr>
           <w:b/>
         </w:rPr>
+        <w:lastRenderedPageBreak/>
         <w:t>complete</w:t>
       </w:r>
       <w:proofErr w:type="gramEnd"/>
@@ -3927,11 +3948,241 @@
         </w:rPr>
         <w:t>.0.deb</w:t>
       </w:r>
+      <w:r>
+        <w:br/>
+      </w:r>
+    </w:p>
+    <w:p>
+      <w:pPr>
+        <w:pStyle w:val="ListParagraph"/>
+        <w:numPr>
+          <w:ilvl w:val="0"/>
+          <w:numId w:val="18"/>
+        </w:numPr>
+      </w:pPr>
+      <w:r>
+        <w:t xml:space="preserve">Nancy for go </w:t>
+      </w:r>
+      <w:proofErr w:type="spellStart"/>
+      <w:r>
+        <w:t>audit’ing</w:t>
+      </w:r>
+      <w:proofErr w:type="spellEnd"/>
+      <w:r>
+        <w:t>:</w:t>
+      </w:r>
+      <w:r>
+        <w:br/>
+      </w:r>
+      <w:proofErr w:type="spellStart"/>
+      <w:r>
+        <w:rPr>
+          <w:b/>
+        </w:rPr>
+        <w:t>sudo</w:t>
+      </w:r>
+      <w:proofErr w:type="spellEnd"/>
+      <w:r>
+        <w:rPr>
+          <w:b/>
+        </w:rPr>
+        <w:t xml:space="preserve"> </w:t>
+      </w:r>
+      <w:proofErr w:type="spellStart"/>
+      <w:r>
+        <w:rPr>
+          <w:b/>
+        </w:rPr>
+        <w:t>wget</w:t>
+      </w:r>
+      <w:proofErr w:type="spellEnd"/>
+      <w:r>
+        <w:rPr>
+          <w:b/>
+        </w:rPr>
+        <w:t xml:space="preserve"> -O /</w:t>
+      </w:r>
+      <w:proofErr w:type="spellStart"/>
+      <w:r>
+        <w:rPr>
+          <w:b/>
+        </w:rPr>
+        <w:t>usr</w:t>
+      </w:r>
+      <w:proofErr w:type="spellEnd"/>
+      <w:r>
+        <w:rPr>
+          <w:b/>
+        </w:rPr>
+        <w:t>/local/bin/</w:t>
+      </w:r>
+      <w:proofErr w:type="spellStart"/>
+      <w:r>
+        <w:rPr>
+          <w:b/>
+        </w:rPr>
+        <w:t>nancy</w:t>
+      </w:r>
+      <w:proofErr w:type="spellEnd"/>
+      <w:r>
+        <w:rPr>
+          <w:b/>
+        </w:rPr>
+        <w:t xml:space="preserve"> "https://github.com/sonatype-nexus-community/nancy/releases/download/v1.0.42/nancy-v1.0.42-linux-amd64" &amp;&amp; </w:t>
+      </w:r>
+      <w:proofErr w:type="spellStart"/>
+      <w:r>
+        <w:rPr>
+          <w:b/>
+        </w:rPr>
+        <w:t>chmod</w:t>
+      </w:r>
+      <w:proofErr w:type="spellEnd"/>
+      <w:r>
+        <w:rPr>
+          <w:b/>
+        </w:rPr>
+        <w:t xml:space="preserve"> 755 /</w:t>
+      </w:r>
+      <w:proofErr w:type="spellStart"/>
+      <w:r>
+        <w:rPr>
+          <w:b/>
+        </w:rPr>
+        <w:t>usr</w:t>
+      </w:r>
+      <w:proofErr w:type="spellEnd"/>
+      <w:r>
+        <w:rPr>
+          <w:b/>
+        </w:rPr>
+        <w:t>/local/bin/</w:t>
+      </w:r>
+      <w:proofErr w:type="spellStart"/>
+      <w:r>
+        <w:rPr>
+          <w:b/>
+        </w:rPr>
+        <w:t>nancy</w:t>
+      </w:r>
+      <w:proofErr w:type="spellEnd"/>
+      <w:r>
+        <w:br/>
+      </w:r>
+      <w:r>
+        <w:br/>
+      </w:r>
+      <w:proofErr w:type="spellStart"/>
+      <w:r>
+        <w:rPr>
+          <w:b/>
+        </w:rPr>
+        <w:t>sudo</w:t>
+      </w:r>
+      <w:proofErr w:type="spellEnd"/>
+      <w:r>
+        <w:rPr>
+          <w:b/>
+        </w:rPr>
+        <w:t xml:space="preserve"> </w:t>
+      </w:r>
+      <w:proofErr w:type="spellStart"/>
+      <w:r>
+        <w:rPr>
+          <w:b/>
+        </w:rPr>
+        <w:t>chown</w:t>
+      </w:r>
+      <w:proofErr w:type="spellEnd"/>
+      <w:r>
+        <w:rPr>
+          <w:b/>
+        </w:rPr>
+        <w:t xml:space="preserve"> </w:t>
+      </w:r>
+      <w:proofErr w:type="spellStart"/>
+      <w:r>
+        <w:rPr>
+          <w:b/>
+        </w:rPr>
+        <w:t>rhys:rhys</w:t>
+      </w:r>
+      <w:proofErr w:type="spellEnd"/>
+      <w:r>
+        <w:rPr>
+          <w:b/>
+        </w:rPr>
+        <w:t xml:space="preserve"> /</w:t>
+      </w:r>
+      <w:proofErr w:type="spellStart"/>
+      <w:r>
+        <w:rPr>
+          <w:b/>
+        </w:rPr>
+        <w:t>usr</w:t>
+      </w:r>
+      <w:proofErr w:type="spellEnd"/>
+      <w:r>
+        <w:rPr>
+          <w:b/>
+        </w:rPr>
+        <w:t>/local/bin/</w:t>
+      </w:r>
+      <w:proofErr w:type="spellStart"/>
+      <w:r>
+        <w:rPr>
+          <w:b/>
+        </w:rPr>
+        <w:t>nancy</w:t>
+      </w:r>
+      <w:proofErr w:type="spellEnd"/>
+      <w:r>
+        <w:br/>
+      </w:r>
+      <w:r>
+        <w:br/>
+      </w:r>
+      <w:proofErr w:type="spellStart"/>
+      <w:r>
+        <w:rPr>
+          <w:b/>
+        </w:rPr>
+        <w:t>chmod</w:t>
+      </w:r>
+      <w:proofErr w:type="spellEnd"/>
+      <w:r>
+        <w:rPr>
+          <w:b/>
+        </w:rPr>
+        <w:t xml:space="preserve"> 775 /</w:t>
+      </w:r>
+      <w:proofErr w:type="spellStart"/>
+      <w:r>
+        <w:rPr>
+          <w:b/>
+        </w:rPr>
+        <w:t>usr</w:t>
+      </w:r>
+      <w:proofErr w:type="spellEnd"/>
+      <w:r>
+        <w:rPr>
+          <w:b/>
+        </w:rPr>
+        <w:t>/local/bin/</w:t>
+      </w:r>
+      <w:proofErr w:type="spellStart"/>
+      <w:r>
+        <w:rPr>
+          <w:b/>
+        </w:rPr>
+        <w:t>nancy</w:t>
+      </w:r>
+      <w:proofErr w:type="spellEnd"/>
+      <w:r>
+        <w:br/>
+      </w:r>
       <w:bookmarkStart w:id="0" w:name="_GoBack"/>
       <w:bookmarkEnd w:id="0"/>
-      <w:r>
-        <w:br/>
-      </w:r>
     </w:p>
     <w:p>
       <w:pPr>

</xml_diff>

<commit_message>
add steps for using insecure registry, for docker. Add more apps to list of whats needed
</commit_message>
<xml_diff>
--- a/26 - R710 Proxmox run host - add GUI, vscode extensions and other apps.docx
+++ b/26 - R710 Proxmox run host - add GUI, vscode extensions and other apps.docx
@@ -4181,8 +4181,6 @@
       <w:r>
         <w:br/>
       </w:r>
-      <w:bookmarkStart w:id="0" w:name="_GoBack"/>
-      <w:bookmarkEnd w:id="0"/>
     </w:p>
     <w:p>
       <w:pPr>
@@ -4193,7 +4191,77 @@
         </w:numPr>
       </w:pPr>
       <w:r>
-        <w:t>Add more here as need be</w:t>
+        <w:t xml:space="preserve">Apps for </w:t>
+      </w:r>
+      <w:proofErr w:type="spellStart"/>
+      <w:r>
+        <w:t>Ansible</w:t>
+      </w:r>
+      <w:proofErr w:type="spellEnd"/>
+      <w:r>
+        <w:t xml:space="preserve"> use with </w:t>
+      </w:r>
+      <w:proofErr w:type="spellStart"/>
+      <w:r>
+        <w:t>awscli</w:t>
+      </w:r>
+      <w:proofErr w:type="spellEnd"/>
+      <w:r>
+        <w:t xml:space="preserve"> commands:</w:t>
+      </w:r>
+      <w:r>
+        <w:br/>
+      </w:r>
+      <w:proofErr w:type="spellStart"/>
+      <w:r>
+        <w:rPr>
+          <w:b/>
+        </w:rPr>
+        <w:t>sudo</w:t>
+      </w:r>
+      <w:proofErr w:type="spellEnd"/>
+      <w:r>
+        <w:rPr>
+          <w:b/>
+        </w:rPr>
+        <w:t xml:space="preserve"> apt install python3-pip</w:t>
+      </w:r>
+      <w:r>
+        <w:br/>
+      </w:r>
+      <w:r>
+        <w:rPr>
+          <w:b/>
+        </w:rPr>
+        <w:t xml:space="preserve">pip3 install boto3 </w:t>
+      </w:r>
+      <w:proofErr w:type="spellStart"/>
+      <w:r>
+        <w:rPr>
+          <w:b/>
+        </w:rPr>
+        <w:t>botocore</w:t>
+      </w:r>
+      <w:proofErr w:type="spellEnd"/>
+      <w:r>
+        <w:br/>
+      </w:r>
+    </w:p>
+    <w:p>
+      <w:pPr>
+        <w:pStyle w:val="ListParagraph"/>
+        <w:numPr>
+          <w:ilvl w:val="0"/>
+          <w:numId w:val="18"/>
+        </w:numPr>
+      </w:pPr>
+      <w:r>
+        <w:t>Add more here as need b</w:t>
+      </w:r>
+      <w:bookmarkStart w:id="0" w:name="_GoBack"/>
+      <w:bookmarkEnd w:id="0"/>
+      <w:r>
+        <w:t>e</w:t>
       </w:r>
     </w:p>
     <w:sectPr>

</xml_diff>